<commit_message>
adicionado mais conteúdo da tradução
</commit_message>
<xml_diff>
--- a/Manual Git.docx
+++ b/Manual Git.docx
@@ -222,6 +222,615 @@
     <w:p/>
     <w:p/>
     <w:p/>
+    <w:p>
+      <w:proofErr w:type="spellStart"/>
+      <w:r>
+        <w:lastRenderedPageBreak/>
+        <w:t>Git</w:t>
+      </w:r>
+      <w:proofErr w:type="spellEnd"/>
+      <w:r>
+        <w:t xml:space="preserve"> vem com uma ferramenta chamada “</w:t>
+      </w:r>
+      <w:proofErr w:type="spellStart"/>
+      <w:r>
+        <w:t>git</w:t>
+      </w:r>
+      <w:proofErr w:type="spellEnd"/>
+      <w:r>
+        <w:t xml:space="preserve"> </w:t>
+      </w:r>
+      <w:proofErr w:type="spellStart"/>
+      <w:r>
+        <w:t>config</w:t>
+      </w:r>
+      <w:proofErr w:type="spellEnd"/>
+      <w:r>
+        <w:t xml:space="preserve">” que permite a você pegar ou </w:t>
+      </w:r>
+      <w:proofErr w:type="spellStart"/>
+      <w:r>
+        <w:t>setar</w:t>
+      </w:r>
+      <w:proofErr w:type="spellEnd"/>
+      <w:r>
+        <w:t xml:space="preserve"> a configuração de variáveis que controlam todo o aspecto como o </w:t>
+      </w:r>
+      <w:proofErr w:type="spellStart"/>
+      <w:r>
+        <w:t>git</w:t>
+      </w:r>
+      <w:proofErr w:type="spellEnd"/>
+      <w:r>
+        <w:t xml:space="preserve"> se comporta e opera.</w:t>
+      </w:r>
+    </w:p>
+    <w:p>
+      <w:r>
+        <w:t>Estas variáveis podem ser armazenadas em três diferentes lugares:</w:t>
+      </w:r>
+    </w:p>
+    <w:p>
+      <w:r>
+        <w:rPr>
+          <w:color w:val="F79646" w:themeColor="accent6"/>
+        </w:rPr>
+        <w:t>/</w:t>
+      </w:r>
+      <w:proofErr w:type="spellStart"/>
+      <w:r>
+        <w:rPr>
+          <w:color w:val="F79646" w:themeColor="accent6"/>
+        </w:rPr>
+        <w:t>etc</w:t>
+      </w:r>
+      <w:proofErr w:type="spellEnd"/>
+      <w:r>
+        <w:rPr>
+          <w:color w:val="F79646" w:themeColor="accent6"/>
+        </w:rPr>
+        <w:t>/</w:t>
+      </w:r>
+      <w:proofErr w:type="spellStart"/>
+      <w:r>
+        <w:rPr>
+          <w:color w:val="F79646" w:themeColor="accent6"/>
+        </w:rPr>
+        <w:t>gitconfig</w:t>
+      </w:r>
+      <w:proofErr w:type="spellEnd"/>
+      <w:proofErr w:type="gramStart"/>
+      <w:r>
+        <w:t xml:space="preserve">  </w:t>
+      </w:r>
+      <w:proofErr w:type="gramEnd"/>
+      <w:r>
+        <w:t xml:space="preserve">arquivo: Contém valores para cada usuário no sistema e todo seu repositório. SE você passar a </w:t>
+      </w:r>
+      <w:proofErr w:type="gramStart"/>
+      <w:r>
+        <w:t>opção –system</w:t>
+      </w:r>
+      <w:proofErr w:type="gramEnd"/>
+      <w:r>
+        <w:t xml:space="preserve"> para  o “</w:t>
+      </w:r>
+      <w:proofErr w:type="spellStart"/>
+      <w:r>
+        <w:t>git</w:t>
+      </w:r>
+      <w:proofErr w:type="spellEnd"/>
+      <w:r>
+        <w:t xml:space="preserve"> </w:t>
+      </w:r>
+      <w:proofErr w:type="spellStart"/>
+      <w:r>
+        <w:t>config</w:t>
+      </w:r>
+      <w:proofErr w:type="spellEnd"/>
+      <w:r>
+        <w:t>”, ele lerá e escreverá especificamente  deste arquivo.</w:t>
+      </w:r>
+    </w:p>
+    <w:p>
+      <w:r>
+        <w:rPr>
+          <w:color w:val="F79646" w:themeColor="accent6"/>
+        </w:rPr>
+        <w:t xml:space="preserve">~/. </w:t>
+      </w:r>
+      <w:proofErr w:type="spellStart"/>
+      <w:r>
+        <w:rPr>
+          <w:color w:val="F79646" w:themeColor="accent6"/>
+        </w:rPr>
+        <w:t>Gitconfig</w:t>
+      </w:r>
+      <w:proofErr w:type="spellEnd"/>
+      <w:proofErr w:type="gramStart"/>
+      <w:r>
+        <w:t xml:space="preserve">  </w:t>
+      </w:r>
+      <w:proofErr w:type="gramEnd"/>
+      <w:r>
+        <w:t xml:space="preserve">arquivo: Específico para o seu usuário. Você pode fazer o </w:t>
+      </w:r>
+      <w:proofErr w:type="spellStart"/>
+      <w:r>
+        <w:t>Git</w:t>
+      </w:r>
+      <w:proofErr w:type="spellEnd"/>
+      <w:r>
+        <w:t xml:space="preserve"> ler e escrever para este arquivo especificamente passando a opção</w:t>
+      </w:r>
+      <w:proofErr w:type="gramStart"/>
+      <w:r>
+        <w:t xml:space="preserve">   </w:t>
+      </w:r>
+      <w:proofErr w:type="gramEnd"/>
+      <w:r>
+        <w:t>--global</w:t>
+      </w:r>
+    </w:p>
+    <w:p/>
+    <w:p>
+      <w:r>
+        <w:t>O arquivo de configuração (</w:t>
+      </w:r>
+      <w:proofErr w:type="spellStart"/>
+      <w:r>
+        <w:t>config</w:t>
+      </w:r>
+      <w:proofErr w:type="spellEnd"/>
+      <w:r>
+        <w:t xml:space="preserve"> file)</w:t>
+      </w:r>
+      <w:r>
+        <w:t xml:space="preserve"> dentro do diretório </w:t>
+      </w:r>
+      <w:proofErr w:type="spellStart"/>
+      <w:proofErr w:type="gramStart"/>
+      <w:r>
+        <w:t>git</w:t>
+      </w:r>
+      <w:proofErr w:type="spellEnd"/>
+      <w:r>
+        <w:t>(</w:t>
+      </w:r>
+      <w:proofErr w:type="gramEnd"/>
+      <w:r>
+        <w:t xml:space="preserve">Que é, </w:t>
+      </w:r>
+      <w:r>
+        <w:rPr>
+          <w:color w:val="F79646" w:themeColor="accent6"/>
+        </w:rPr>
+        <w:t>.</w:t>
+      </w:r>
+      <w:proofErr w:type="spellStart"/>
+      <w:r>
+        <w:rPr>
+          <w:color w:val="F79646" w:themeColor="accent6"/>
+        </w:rPr>
+        <w:t>git</w:t>
+      </w:r>
+      <w:proofErr w:type="spellEnd"/>
+      <w:r>
+        <w:rPr>
+          <w:color w:val="F79646" w:themeColor="accent6"/>
+        </w:rPr>
+        <w:t>/</w:t>
+      </w:r>
+      <w:proofErr w:type="spellStart"/>
+      <w:r>
+        <w:rPr>
+          <w:color w:val="F79646" w:themeColor="accent6"/>
+        </w:rPr>
+        <w:t>config</w:t>
+      </w:r>
+      <w:proofErr w:type="spellEnd"/>
+      <w:r>
+        <w:t>)</w:t>
+      </w:r>
+      <w:r>
+        <w:t xml:space="preserve"> seja de qualquer repositório que você estiver atualmente usando</w:t>
+      </w:r>
+      <w:r>
+        <w:t>:</w:t>
+      </w:r>
+    </w:p>
+    <w:p>
+      <w:r>
+        <w:t xml:space="preserve">Especifico para aquele único repositório. Cada nível sobrescreve valores nos níveis anteriores, então valores </w:t>
+      </w:r>
+      <w:proofErr w:type="gramStart"/>
+      <w:r>
+        <w:t xml:space="preserve">no </w:t>
+      </w:r>
+      <w:r>
+        <w:rPr>
+          <w:color w:val="F79646" w:themeColor="accent6"/>
+        </w:rPr>
+        <w:t>.</w:t>
+      </w:r>
+      <w:proofErr w:type="spellStart"/>
+      <w:proofErr w:type="gramEnd"/>
+      <w:r>
+        <w:rPr>
+          <w:color w:val="F79646" w:themeColor="accent6"/>
+        </w:rPr>
+        <w:t>git</w:t>
+      </w:r>
+      <w:proofErr w:type="spellEnd"/>
+      <w:r>
+        <w:rPr>
+          <w:color w:val="F79646" w:themeColor="accent6"/>
+        </w:rPr>
+        <w:t>/</w:t>
+      </w:r>
+      <w:proofErr w:type="spellStart"/>
+      <w:r>
+        <w:rPr>
+          <w:color w:val="F79646" w:themeColor="accent6"/>
+        </w:rPr>
+        <w:t>config</w:t>
+      </w:r>
+      <w:proofErr w:type="spellEnd"/>
+      <w:r>
+        <w:t xml:space="preserve">  prevalecerão sobre aqueles que estão em </w:t>
+      </w:r>
+      <w:r>
+        <w:rPr>
+          <w:color w:val="F79646" w:themeColor="accent6"/>
+        </w:rPr>
+        <w:t>/</w:t>
+      </w:r>
+      <w:proofErr w:type="spellStart"/>
+      <w:r>
+        <w:rPr>
+          <w:color w:val="F79646" w:themeColor="accent6"/>
+        </w:rPr>
+        <w:t>etc</w:t>
+      </w:r>
+      <w:proofErr w:type="spellEnd"/>
+      <w:r>
+        <w:rPr>
+          <w:color w:val="F79646" w:themeColor="accent6"/>
+        </w:rPr>
+        <w:t>/</w:t>
+      </w:r>
+      <w:proofErr w:type="spellStart"/>
+      <w:r>
+        <w:rPr>
+          <w:color w:val="F79646" w:themeColor="accent6"/>
+        </w:rPr>
+        <w:t>gitconfig</w:t>
+      </w:r>
+      <w:proofErr w:type="spellEnd"/>
+      <w:r>
+        <w:t>.</w:t>
+      </w:r>
+    </w:p>
+    <w:p/>
+    <w:p>
+      <w:r>
+        <w:t xml:space="preserve">Em sistemas Windows, </w:t>
+      </w:r>
+      <w:proofErr w:type="spellStart"/>
+      <w:r>
+        <w:t>Git</w:t>
+      </w:r>
+      <w:proofErr w:type="spellEnd"/>
+      <w:r>
+        <w:t xml:space="preserve"> se parece com o </w:t>
+      </w:r>
+      <w:proofErr w:type="gramStart"/>
+      <w:r>
+        <w:t xml:space="preserve">arquivo </w:t>
+      </w:r>
+      <w:r>
+        <w:rPr>
+          <w:color w:val="F79646" w:themeColor="accent6"/>
+        </w:rPr>
+        <w:t>.</w:t>
+      </w:r>
+      <w:proofErr w:type="spellStart"/>
+      <w:proofErr w:type="gramEnd"/>
+      <w:r>
+        <w:rPr>
+          <w:color w:val="F79646" w:themeColor="accent6"/>
+        </w:rPr>
+        <w:t>gitconfig</w:t>
+      </w:r>
+      <w:proofErr w:type="spellEnd"/>
+      <w:r>
+        <w:t xml:space="preserve"> no diretório </w:t>
+      </w:r>
+      <w:r>
+        <w:rPr>
+          <w:color w:val="F79646" w:themeColor="accent6"/>
+        </w:rPr>
+        <w:t>$HOME</w:t>
+      </w:r>
+      <w:r>
+        <w:t xml:space="preserve"> ( </w:t>
+      </w:r>
+      <w:r>
+        <w:rPr>
+          <w:color w:val="F79646" w:themeColor="accent6"/>
+        </w:rPr>
+        <w:t xml:space="preserve">C:\Documents </w:t>
+      </w:r>
+      <w:proofErr w:type="spellStart"/>
+      <w:r>
+        <w:rPr>
+          <w:color w:val="F79646" w:themeColor="accent6"/>
+        </w:rPr>
+        <w:t>and</w:t>
+      </w:r>
+      <w:proofErr w:type="spellEnd"/>
+      <w:r>
+        <w:rPr>
+          <w:color w:val="F79646" w:themeColor="accent6"/>
+        </w:rPr>
+        <w:t xml:space="preserve"> </w:t>
+      </w:r>
+      <w:proofErr w:type="spellStart"/>
+      <w:r>
+        <w:rPr>
+          <w:color w:val="F79646" w:themeColor="accent6"/>
+        </w:rPr>
+        <w:t>Settings</w:t>
+      </w:r>
+      <w:proofErr w:type="spellEnd"/>
+      <w:r>
+        <w:rPr>
+          <w:color w:val="F79646" w:themeColor="accent6"/>
+        </w:rPr>
+        <w:t>\$</w:t>
+      </w:r>
+      <w:proofErr w:type="spellStart"/>
+      <w:r>
+        <w:rPr>
+          <w:color w:val="F79646" w:themeColor="accent6"/>
+        </w:rPr>
+        <w:t>Users</w:t>
+      </w:r>
+      <w:proofErr w:type="spellEnd"/>
+      <w:r>
+        <w:t xml:space="preserve"> para a maioria das pessoas</w:t>
+      </w:r>
+      <w:r>
+        <w:t>)</w:t>
+      </w:r>
+      <w:r>
+        <w:t>.</w:t>
+      </w:r>
+      <w:r>
+        <w:t xml:space="preserve"> Ele também se parece com /</w:t>
+      </w:r>
+      <w:proofErr w:type="spellStart"/>
+      <w:r>
+        <w:t>etc</w:t>
+      </w:r>
+      <w:proofErr w:type="spellEnd"/>
+      <w:r>
+        <w:t>/</w:t>
+      </w:r>
+      <w:proofErr w:type="spellStart"/>
+      <w:r>
+        <w:t>gitconfig</w:t>
+      </w:r>
+      <w:proofErr w:type="spellEnd"/>
+      <w:r>
+        <w:t xml:space="preserve">/ embora isto seja relativo para o </w:t>
+      </w:r>
+      <w:proofErr w:type="spellStart"/>
+      <w:proofErr w:type="gramStart"/>
+      <w:r>
+        <w:t>MSysroot</w:t>
+      </w:r>
+      <w:proofErr w:type="spellEnd"/>
+      <w:proofErr w:type="gramEnd"/>
+      <w:r>
+        <w:t xml:space="preserve">, onde quer que você decida instalar </w:t>
+      </w:r>
+      <w:proofErr w:type="spellStart"/>
+      <w:r>
+        <w:t>Git</w:t>
+      </w:r>
+      <w:proofErr w:type="spellEnd"/>
+      <w:r>
+        <w:t xml:space="preserve"> no seu Windows quando rodar o instalador.</w:t>
+      </w:r>
+    </w:p>
+    <w:p/>
+    <w:p>
+      <w:r>
+        <w:t>Sua Identidade</w:t>
+      </w:r>
+    </w:p>
+    <w:p>
+      <w:r>
+        <w:t xml:space="preserve">A primeira coisa que você deveria fazer quando instalar </w:t>
+      </w:r>
+      <w:proofErr w:type="spellStart"/>
+      <w:r>
+        <w:t>Git</w:t>
+      </w:r>
+      <w:proofErr w:type="spellEnd"/>
+      <w:r>
+        <w:t xml:space="preserve"> é configurar seu nome de usuário e endereço de email. Isto é importante porque cada </w:t>
+      </w:r>
+      <w:proofErr w:type="spellStart"/>
+      <w:r>
+        <w:t>Git</w:t>
+      </w:r>
+      <w:proofErr w:type="spellEnd"/>
+      <w:r>
+        <w:t xml:space="preserve"> </w:t>
+      </w:r>
+      <w:proofErr w:type="spellStart"/>
+      <w:r>
+        <w:t>commit</w:t>
+      </w:r>
+      <w:proofErr w:type="spellEnd"/>
+      <w:r>
+        <w:t xml:space="preserve"> usa esta informação, e é usando com os </w:t>
+      </w:r>
+      <w:proofErr w:type="spellStart"/>
+      <w:r>
+        <w:t>commits</w:t>
+      </w:r>
+      <w:proofErr w:type="spellEnd"/>
+      <w:r>
+        <w:t xml:space="preserve"> que você realiza.</w:t>
+      </w:r>
+    </w:p>
+    <w:p>
+      <w:pPr>
+        <w:rPr>
+          <w:color w:val="F79646" w:themeColor="accent6"/>
+          <w:lang w:val="en-US"/>
+        </w:rPr>
+      </w:pPr>
+      <w:r>
+        <w:rPr>
+          <w:color w:val="F79646" w:themeColor="accent6"/>
+          <w:lang w:val="en-US"/>
+        </w:rPr>
+        <w:t xml:space="preserve">$ </w:t>
+      </w:r>
+      <w:proofErr w:type="spellStart"/>
+      <w:proofErr w:type="gramStart"/>
+      <w:r>
+        <w:rPr>
+          <w:color w:val="F79646" w:themeColor="accent6"/>
+          <w:lang w:val="en-US"/>
+        </w:rPr>
+        <w:t>git</w:t>
+      </w:r>
+      <w:proofErr w:type="spellEnd"/>
+      <w:proofErr w:type="gramEnd"/>
+      <w:r>
+        <w:rPr>
+          <w:color w:val="F79646" w:themeColor="accent6"/>
+          <w:lang w:val="en-US"/>
+        </w:rPr>
+        <w:t xml:space="preserve"> </w:t>
+      </w:r>
+      <w:proofErr w:type="spellStart"/>
+      <w:r>
+        <w:rPr>
+          <w:color w:val="F79646" w:themeColor="accent6"/>
+          <w:lang w:val="en-US"/>
+        </w:rPr>
+        <w:t>config</w:t>
+      </w:r>
+      <w:proofErr w:type="spellEnd"/>
+      <w:r>
+        <w:rPr>
+          <w:color w:val="F79646" w:themeColor="accent6"/>
+          <w:lang w:val="en-US"/>
+        </w:rPr>
+        <w:t xml:space="preserve"> –global user.name    “John Doe”</w:t>
+      </w:r>
+    </w:p>
+    <w:p>
+      <w:pPr>
+        <w:rPr>
+          <w:lang w:val="en-US"/>
+        </w:rPr>
+      </w:pPr>
+      <w:r>
+        <w:rPr>
+          <w:color w:val="F79646" w:themeColor="accent6"/>
+          <w:lang w:val="en-US"/>
+        </w:rPr>
+        <w:t xml:space="preserve">$ </w:t>
+      </w:r>
+      <w:proofErr w:type="spellStart"/>
+      <w:proofErr w:type="gramStart"/>
+      <w:r>
+        <w:rPr>
+          <w:color w:val="F79646" w:themeColor="accent6"/>
+          <w:lang w:val="en-US"/>
+        </w:rPr>
+        <w:t>git</w:t>
+      </w:r>
+      <w:proofErr w:type="spellEnd"/>
+      <w:proofErr w:type="gramEnd"/>
+      <w:r>
+        <w:rPr>
+          <w:color w:val="F79646" w:themeColor="accent6"/>
+          <w:lang w:val="en-US"/>
+        </w:rPr>
+        <w:t xml:space="preserve"> </w:t>
+      </w:r>
+      <w:proofErr w:type="spellStart"/>
+      <w:r>
+        <w:rPr>
+          <w:color w:val="F79646" w:themeColor="accent6"/>
+          <w:lang w:val="en-US"/>
+        </w:rPr>
+        <w:t>config</w:t>
+      </w:r>
+      <w:proofErr w:type="spellEnd"/>
+      <w:r>
+        <w:rPr>
+          <w:color w:val="F79646" w:themeColor="accent6"/>
+          <w:lang w:val="en-US"/>
+        </w:rPr>
+        <w:t xml:space="preserve"> –global </w:t>
+      </w:r>
+      <w:proofErr w:type="spellStart"/>
+      <w:r>
+        <w:rPr>
+          <w:color w:val="F79646" w:themeColor="accent6"/>
+          <w:lang w:val="en-US"/>
+        </w:rPr>
+        <w:t>user.email</w:t>
+      </w:r>
+      <w:proofErr w:type="spellEnd"/>
+      <w:r>
+        <w:rPr>
+          <w:color w:val="F79646" w:themeColor="accent6"/>
+          <w:lang w:val="en-US"/>
+        </w:rPr>
+        <w:t xml:space="preserve">    johndoe@example.com</w:t>
+      </w:r>
+    </w:p>
+    <w:p>
+      <w:r>
+        <w:t xml:space="preserve">Novamente, você precisa fazer isso somente uma </w:t>
+      </w:r>
+      <w:r>
+        <w:t xml:space="preserve">única vez se passar a opção </w:t>
+      </w:r>
+      <w:r>
+        <w:rPr>
+          <w:color w:val="F79646" w:themeColor="accent6"/>
+        </w:rPr>
+        <w:t xml:space="preserve">-- </w:t>
+      </w:r>
+      <w:r>
+        <w:rPr>
+          <w:color w:val="F79646" w:themeColor="accent6"/>
+        </w:rPr>
+        <w:t>global</w:t>
+      </w:r>
+      <w:r>
+        <w:t xml:space="preserve">, e então </w:t>
+      </w:r>
+      <w:proofErr w:type="spellStart"/>
+      <w:r>
+        <w:t>Git</w:t>
+      </w:r>
+      <w:proofErr w:type="spellEnd"/>
+      <w:r>
+        <w:t xml:space="preserve"> sempre usará esta informação para qualquer coisa que você faça no sistema.</w:t>
+      </w:r>
+    </w:p>
     <w:sectPr>
       <w:pgSz w:w="11906" w:h="16838"/>
       <w:pgMar w:top="1417" w:right="1701" w:bottom="1417" w:left="1701" w:header="708" w:footer="708" w:gutter="0"/>

</xml_diff>

<commit_message>
adiconais mais conteudo de tradução
</commit_message>
<xml_diff>
--- a/Manual Git.docx
+++ b/Manual Git.docx
@@ -1,6 +1,6 @@
 
 <file path=word/document.xml><?xml version="1.0" encoding="utf-8"?>
-<w:document xmlns:ve="http://schemas.openxmlformats.org/markup-compatibility/2006" xmlns:o="urn:schemas-microsoft-com:office:office" xmlns:r="http://schemas.openxmlformats.org/officeDocument/2006/relationships" xmlns:m="http://schemas.openxmlformats.org/officeDocument/2006/math" xmlns:v="urn:schemas-microsoft-com:vml" xmlns:wp="http://schemas.openxmlformats.org/drawingml/2006/wordprocessingDrawing" xmlns:w10="urn:schemas-microsoft-com:office:word" xmlns:w="http://schemas.openxmlformats.org/wordprocessingml/2006/main" xmlns:wne="http://schemas.microsoft.com/office/word/2006/wordml">
+<w:document xmlns:wpc="http://schemas.microsoft.com/office/word/2010/wordprocessingCanvas" xmlns:mc="http://schemas.openxmlformats.org/markup-compatibility/2006" xmlns:o="urn:schemas-microsoft-com:office:office" xmlns:r="http://schemas.openxmlformats.org/officeDocument/2006/relationships" xmlns:m="http://schemas.openxmlformats.org/officeDocument/2006/math" xmlns:v="urn:schemas-microsoft-com:vml" xmlns:wp14="http://schemas.microsoft.com/office/word/2010/wordprocessingDrawing" xmlns:wp="http://schemas.openxmlformats.org/drawingml/2006/wordprocessingDrawing" xmlns:w10="urn:schemas-microsoft-com:office:word" xmlns:w="http://schemas.openxmlformats.org/wordprocessingml/2006/main" xmlns:w14="http://schemas.microsoft.com/office/word/2010/wordml" xmlns:wpg="http://schemas.microsoft.com/office/word/2010/wordprocessingGroup" xmlns:wpi="http://schemas.microsoft.com/office/word/2010/wordprocessingInk" xmlns:wne="http://schemas.microsoft.com/office/word/2006/wordml" xmlns:wps="http://schemas.microsoft.com/office/word/2010/wordprocessingShape" mc:Ignorable="w14 wp14">
   <w:body>
     <w:p>
       <w:r>
@@ -198,7 +198,7 @@
                     <pic:cNvPicPr/>
                   </pic:nvPicPr>
                   <pic:blipFill>
-                    <a:blip r:embed="rId4" cstate="print"/>
+                    <a:blip r:embed="rId5" cstate="print"/>
                     <a:stretch>
                       <a:fillRect/>
                     </a:stretch>
@@ -573,263 +573,838 @@
         <w:rPr>
           <w:color w:val="F79646" w:themeColor="accent6"/>
         </w:rPr>
+        <w:t xml:space="preserve"> Settings\$</w:t>
+      </w:r>
+      <w:proofErr w:type="spellStart"/>
+      <w:r>
+        <w:rPr>
+          <w:color w:val="F79646" w:themeColor="accent6"/>
+        </w:rPr>
+        <w:t>Users</w:t>
+      </w:r>
+      <w:proofErr w:type="spellEnd"/>
+      <w:r>
+        <w:t xml:space="preserve"> para a maioria das pessoas</w:t>
+      </w:r>
+      <w:r>
+        <w:t>)</w:t>
+      </w:r>
+      <w:r>
+        <w:t>.</w:t>
+      </w:r>
+      <w:r>
+        <w:t xml:space="preserve"> Ele também se parece com /</w:t>
+      </w:r>
+      <w:proofErr w:type="spellStart"/>
+      <w:r>
+        <w:t>etc</w:t>
+      </w:r>
+      <w:proofErr w:type="spellEnd"/>
+      <w:r>
+        <w:t>/</w:t>
+      </w:r>
+      <w:proofErr w:type="spellStart"/>
+      <w:r>
+        <w:t>gitconfig</w:t>
+      </w:r>
+      <w:proofErr w:type="spellEnd"/>
+      <w:r>
+        <w:t xml:space="preserve">/ embora isto seja relativo para o </w:t>
+      </w:r>
+      <w:proofErr w:type="spellStart"/>
+      <w:proofErr w:type="gramStart"/>
+      <w:r>
+        <w:t>MSysroot</w:t>
+      </w:r>
+      <w:proofErr w:type="spellEnd"/>
+      <w:proofErr w:type="gramEnd"/>
+      <w:r>
+        <w:t xml:space="preserve">, onde quer que você decida instalar </w:t>
+      </w:r>
+      <w:proofErr w:type="spellStart"/>
+      <w:r>
+        <w:t>Git</w:t>
+      </w:r>
+      <w:proofErr w:type="spellEnd"/>
+      <w:r>
+        <w:t xml:space="preserve"> no seu Windows quando rodar o instalador.</w:t>
+      </w:r>
+    </w:p>
+    <w:p/>
+    <w:p>
+      <w:r>
+        <w:t>Sua Identidade</w:t>
+      </w:r>
+    </w:p>
+    <w:p>
+      <w:r>
+        <w:t xml:space="preserve">A primeira coisa que você deveria fazer quando instalar </w:t>
+      </w:r>
+      <w:proofErr w:type="spellStart"/>
+      <w:r>
+        <w:t>Git</w:t>
+      </w:r>
+      <w:proofErr w:type="spellEnd"/>
+      <w:r>
+        <w:t xml:space="preserve"> é configurar seu nome de usuário e endereço de email. Isto é importante porque cada </w:t>
+      </w:r>
+      <w:proofErr w:type="spellStart"/>
+      <w:r>
+        <w:t>Git</w:t>
+      </w:r>
+      <w:proofErr w:type="spellEnd"/>
+      <w:r>
         <w:t xml:space="preserve"> </w:t>
       </w:r>
       <w:proofErr w:type="spellStart"/>
       <w:r>
-        <w:rPr>
-          <w:color w:val="F79646" w:themeColor="accent6"/>
-        </w:rPr>
-        <w:t>Settings</w:t>
-      </w:r>
-      <w:proofErr w:type="spellEnd"/>
-      <w:r>
-        <w:rPr>
-          <w:color w:val="F79646" w:themeColor="accent6"/>
-        </w:rPr>
-        <w:t>\$</w:t>
-      </w:r>
-      <w:proofErr w:type="spellStart"/>
-      <w:r>
-        <w:rPr>
-          <w:color w:val="F79646" w:themeColor="accent6"/>
-        </w:rPr>
-        <w:t>Users</w:t>
-      </w:r>
-      <w:proofErr w:type="spellEnd"/>
-      <w:r>
-        <w:t xml:space="preserve"> para a maioria das pessoas</w:t>
-      </w:r>
-      <w:r>
-        <w:t>)</w:t>
-      </w:r>
-      <w:r>
-        <w:t>.</w:t>
-      </w:r>
-      <w:r>
-        <w:t xml:space="preserve"> Ele também se parece com /</w:t>
-      </w:r>
-      <w:proofErr w:type="spellStart"/>
-      <w:r>
+        <w:t>commit</w:t>
+      </w:r>
+      <w:proofErr w:type="spellEnd"/>
+      <w:r>
+        <w:t xml:space="preserve"> usa esta informação, e é usando com os </w:t>
+      </w:r>
+      <w:proofErr w:type="spellStart"/>
+      <w:r>
+        <w:t>commits</w:t>
+      </w:r>
+      <w:proofErr w:type="spellEnd"/>
+      <w:r>
+        <w:t xml:space="preserve"> que você realiza.</w:t>
+      </w:r>
+    </w:p>
+    <w:p>
+      <w:pPr>
+        <w:rPr>
+          <w:color w:val="F79646" w:themeColor="accent6"/>
+          <w:lang w:val="en-US"/>
+        </w:rPr>
+      </w:pPr>
+      <w:r>
+        <w:rPr>
+          <w:color w:val="F79646" w:themeColor="accent6"/>
+          <w:lang w:val="en-US"/>
+        </w:rPr>
+        <w:t xml:space="preserve">$ </w:t>
+      </w:r>
+      <w:proofErr w:type="spellStart"/>
+      <w:proofErr w:type="gramStart"/>
+      <w:r>
+        <w:rPr>
+          <w:color w:val="F79646" w:themeColor="accent6"/>
+          <w:lang w:val="en-US"/>
+        </w:rPr>
+        <w:t>git</w:t>
+      </w:r>
+      <w:proofErr w:type="spellEnd"/>
+      <w:proofErr w:type="gramEnd"/>
+      <w:r>
+        <w:rPr>
+          <w:color w:val="F79646" w:themeColor="accent6"/>
+          <w:lang w:val="en-US"/>
+        </w:rPr>
+        <w:t xml:space="preserve"> </w:t>
+      </w:r>
+      <w:proofErr w:type="spellStart"/>
+      <w:r>
+        <w:rPr>
+          <w:color w:val="F79646" w:themeColor="accent6"/>
+          <w:lang w:val="en-US"/>
+        </w:rPr>
+        <w:t>config</w:t>
+      </w:r>
+      <w:proofErr w:type="spellEnd"/>
+      <w:r>
+        <w:rPr>
+          <w:color w:val="F79646" w:themeColor="accent6"/>
+          <w:lang w:val="en-US"/>
+        </w:rPr>
+        <w:t xml:space="preserve"> –global user.name    “John Doe”</w:t>
+      </w:r>
+    </w:p>
+    <w:p>
+      <w:pPr>
+        <w:rPr>
+          <w:lang w:val="en-US"/>
+        </w:rPr>
+      </w:pPr>
+      <w:r>
+        <w:rPr>
+          <w:color w:val="F79646" w:themeColor="accent6"/>
+          <w:lang w:val="en-US"/>
+        </w:rPr>
+        <w:t xml:space="preserve">$ </w:t>
+      </w:r>
+      <w:proofErr w:type="spellStart"/>
+      <w:proofErr w:type="gramStart"/>
+      <w:r>
+        <w:rPr>
+          <w:color w:val="F79646" w:themeColor="accent6"/>
+          <w:lang w:val="en-US"/>
+        </w:rPr>
+        <w:t>git</w:t>
+      </w:r>
+      <w:proofErr w:type="spellEnd"/>
+      <w:proofErr w:type="gramEnd"/>
+      <w:r>
+        <w:rPr>
+          <w:color w:val="F79646" w:themeColor="accent6"/>
+          <w:lang w:val="en-US"/>
+        </w:rPr>
+        <w:t xml:space="preserve"> </w:t>
+      </w:r>
+      <w:proofErr w:type="spellStart"/>
+      <w:r>
+        <w:rPr>
+          <w:color w:val="F79646" w:themeColor="accent6"/>
+          <w:lang w:val="en-US"/>
+        </w:rPr>
+        <w:t>config</w:t>
+      </w:r>
+      <w:proofErr w:type="spellEnd"/>
+      <w:r>
+        <w:rPr>
+          <w:color w:val="F79646" w:themeColor="accent6"/>
+          <w:lang w:val="en-US"/>
+        </w:rPr>
+        <w:t xml:space="preserve"> –global </w:t>
+      </w:r>
+      <w:proofErr w:type="spellStart"/>
+      <w:r>
+        <w:rPr>
+          <w:color w:val="F79646" w:themeColor="accent6"/>
+          <w:lang w:val="en-US"/>
+        </w:rPr>
+        <w:t>user.email</w:t>
+      </w:r>
+      <w:proofErr w:type="spellEnd"/>
+      <w:r>
+        <w:rPr>
+          <w:color w:val="F79646" w:themeColor="accent6"/>
+          <w:lang w:val="en-US"/>
+        </w:rPr>
+        <w:t xml:space="preserve">    johndoe@example.com</w:t>
+      </w:r>
+    </w:p>
+    <w:p>
+      <w:r>
+        <w:t xml:space="preserve">Novamente, você precisa fazer isso somente uma </w:t>
+      </w:r>
+      <w:r>
+        <w:t xml:space="preserve">única vez se passar a opção </w:t>
+      </w:r>
+      <w:r>
+        <w:rPr>
+          <w:color w:val="F79646" w:themeColor="accent6"/>
+        </w:rPr>
+        <w:t xml:space="preserve">-- </w:t>
+      </w:r>
+      <w:r>
+        <w:rPr>
+          <w:color w:val="F79646" w:themeColor="accent6"/>
+        </w:rPr>
+        <w:t>global</w:t>
+      </w:r>
+      <w:r>
+        <w:t xml:space="preserve">, e então </w:t>
+      </w:r>
+      <w:proofErr w:type="spellStart"/>
+      <w:r>
+        <w:t>Git</w:t>
+      </w:r>
+      <w:proofErr w:type="spellEnd"/>
+      <w:r>
+        <w:t xml:space="preserve"> sempre usará esta informação para qualquer coisa que você faça no sistema.</w:t>
+      </w:r>
+    </w:p>
+    <w:p>
+      <w:r>
+        <w:t>Se você quiser sobrescrever isto com um nome diferente ou um endereço de e-</w:t>
+      </w:r>
+      <w:r>
+        <w:t xml:space="preserve">mail </w:t>
+      </w:r>
+      <w:proofErr w:type="spellStart"/>
+      <w:r>
+        <w:t>para</w:t>
+      </w:r>
+      <w:r>
+        <w:t>projetos</w:t>
+      </w:r>
+      <w:proofErr w:type="spellEnd"/>
+      <w:r>
+        <w:t xml:space="preserve"> específicos</w:t>
+      </w:r>
+      <w:r>
+        <w:t>, você pode executar o comando sem a opção</w:t>
+      </w:r>
+      <w:proofErr w:type="gramStart"/>
+      <w:r>
+        <w:t xml:space="preserve">  </w:t>
+      </w:r>
+      <w:proofErr w:type="gramEnd"/>
+      <w:r>
+        <w:rPr>
+          <w:color w:val="F79646" w:themeColor="accent6"/>
+        </w:rPr>
+        <w:t>-- global</w:t>
+      </w:r>
+      <w:r>
+        <w:t xml:space="preserve"> quando você estiver naquele projeto.</w:t>
+      </w:r>
+    </w:p>
+    <w:p>
+      <w:r>
+        <w:t>Seu editor</w:t>
+      </w:r>
+    </w:p>
+    <w:p>
+      <w:r>
+        <w:t xml:space="preserve">Agora que sua identidade está configurada, você pode configurar o editor de texto padrão que será usado quando </w:t>
+      </w:r>
+      <w:proofErr w:type="spellStart"/>
+      <w:r>
+        <w:t>Git</w:t>
+      </w:r>
+      <w:proofErr w:type="spellEnd"/>
+      <w:r>
+        <w:t xml:space="preserve"> precisar de você para digitar uma mensagem.</w:t>
+      </w:r>
+      <w:r>
+        <w:t xml:space="preserve"> Por padrão, </w:t>
+      </w:r>
+      <w:proofErr w:type="spellStart"/>
+      <w:r>
+        <w:t>Git</w:t>
+      </w:r>
+      <w:proofErr w:type="spellEnd"/>
+      <w:r>
+        <w:t xml:space="preserve"> usa seu </w:t>
+      </w:r>
+      <w:r>
+        <w:lastRenderedPageBreak/>
+        <w:t xml:space="preserve">editor de </w:t>
+      </w:r>
+      <w:r>
+        <w:rPr>
+          <w:color w:val="F79646" w:themeColor="accent6"/>
+        </w:rPr>
+        <w:t>textos</w:t>
+      </w:r>
+      <w:r>
+        <w:t xml:space="preserve"> padrão do sistema operacional, do qual é geralmente Vi ou Vim. Se você quiser usar um editor de textos diferente, tanto como </w:t>
+      </w:r>
+      <w:proofErr w:type="spellStart"/>
+      <w:r>
+        <w:t>Emacs</w:t>
+      </w:r>
+      <w:proofErr w:type="spellEnd"/>
+      <w:r>
+        <w:t>, você pode fazer o seguinte:</w:t>
+      </w:r>
+    </w:p>
+    <w:p>
+      <w:pPr>
+        <w:rPr>
+          <w:color w:val="F79646" w:themeColor="accent6"/>
+        </w:rPr>
+      </w:pPr>
+      <w:r>
+        <w:rPr>
+          <w:color w:val="F79646" w:themeColor="accent6"/>
+        </w:rPr>
+        <w:t xml:space="preserve">$ </w:t>
+      </w:r>
+      <w:proofErr w:type="spellStart"/>
+      <w:r>
+        <w:rPr>
+          <w:color w:val="F79646" w:themeColor="accent6"/>
+        </w:rPr>
+        <w:t>git</w:t>
+      </w:r>
+      <w:proofErr w:type="spellEnd"/>
+      <w:r>
+        <w:rPr>
+          <w:color w:val="F79646" w:themeColor="accent6"/>
+        </w:rPr>
+        <w:t xml:space="preserve"> </w:t>
+      </w:r>
+      <w:proofErr w:type="spellStart"/>
+      <w:r>
+        <w:rPr>
+          <w:color w:val="F79646" w:themeColor="accent6"/>
+        </w:rPr>
+        <w:t>config</w:t>
+      </w:r>
+      <w:proofErr w:type="spellEnd"/>
+      <w:r>
+        <w:rPr>
+          <w:color w:val="F79646" w:themeColor="accent6"/>
+        </w:rPr>
+        <w:t xml:space="preserve"> --global</w:t>
+      </w:r>
+      <w:proofErr w:type="gramStart"/>
+      <w:r>
+        <w:rPr>
+          <w:color w:val="F79646" w:themeColor="accent6"/>
+        </w:rPr>
+        <w:t xml:space="preserve">  </w:t>
+      </w:r>
+      <w:proofErr w:type="spellStart"/>
+      <w:proofErr w:type="gramEnd"/>
+      <w:r>
+        <w:rPr>
+          <w:color w:val="F79646" w:themeColor="accent6"/>
+        </w:rPr>
+        <w:t>core.editor</w:t>
+      </w:r>
+      <w:proofErr w:type="spellEnd"/>
+      <w:r>
+        <w:rPr>
+          <w:color w:val="F79646" w:themeColor="accent6"/>
+        </w:rPr>
+        <w:t xml:space="preserve"> </w:t>
+      </w:r>
+      <w:proofErr w:type="spellStart"/>
+      <w:r>
+        <w:rPr>
+          <w:color w:val="F79646" w:themeColor="accent6"/>
+        </w:rPr>
+        <w:t>emacs</w:t>
+      </w:r>
+      <w:proofErr w:type="spellEnd"/>
+    </w:p>
+    <w:p/>
+    <w:p>
+      <w:r>
+        <w:t>Checando suas configurações</w:t>
+      </w:r>
+    </w:p>
+    <w:p>
+      <w:r>
+        <w:t xml:space="preserve">Se você quiser checar suas configurações, você pode usar o comando </w:t>
+      </w:r>
+      <w:proofErr w:type="spellStart"/>
+      <w:r>
+        <w:t>git</w:t>
+      </w:r>
+      <w:proofErr w:type="spellEnd"/>
+      <w:r>
+        <w:t xml:space="preserve"> </w:t>
+      </w:r>
+      <w:proofErr w:type="spellStart"/>
+      <w:r>
+        <w:t>config</w:t>
+      </w:r>
+      <w:proofErr w:type="spellEnd"/>
+      <w:r>
+        <w:t xml:space="preserve"> --</w:t>
+      </w:r>
+      <w:proofErr w:type="spellStart"/>
+      <w:r>
+        <w:t>list</w:t>
+      </w:r>
+      <w:proofErr w:type="spellEnd"/>
+      <w:r>
+        <w:t xml:space="preserve"> para listar todas as suas </w:t>
+      </w:r>
+      <w:proofErr w:type="gramStart"/>
+      <w:r>
+        <w:t>configurações</w:t>
+      </w:r>
+      <w:proofErr w:type="gramEnd"/>
+    </w:p>
+    <w:p>
+      <w:pPr>
+        <w:rPr>
+          <w:color w:val="F79646" w:themeColor="accent6"/>
+        </w:rPr>
+      </w:pPr>
+      <w:r>
+        <w:rPr>
+          <w:color w:val="F79646" w:themeColor="accent6"/>
+        </w:rPr>
+        <w:t xml:space="preserve">$ </w:t>
+      </w:r>
+      <w:proofErr w:type="spellStart"/>
+      <w:proofErr w:type="gramStart"/>
+      <w:r>
+        <w:rPr>
+          <w:color w:val="F79646" w:themeColor="accent6"/>
+        </w:rPr>
+        <w:t>git</w:t>
+      </w:r>
+      <w:proofErr w:type="spellEnd"/>
+      <w:proofErr w:type="gramEnd"/>
+      <w:r>
+        <w:rPr>
+          <w:color w:val="F79646" w:themeColor="accent6"/>
+        </w:rPr>
+        <w:t xml:space="preserve"> </w:t>
+      </w:r>
+      <w:proofErr w:type="spellStart"/>
+      <w:r>
+        <w:rPr>
+          <w:color w:val="F79646" w:themeColor="accent6"/>
+        </w:rPr>
+        <w:t>config</w:t>
+      </w:r>
+      <w:proofErr w:type="spellEnd"/>
+      <w:r>
+        <w:rPr>
+          <w:color w:val="F79646" w:themeColor="accent6"/>
+        </w:rPr>
+        <w:t xml:space="preserve"> --list</w:t>
+      </w:r>
+    </w:p>
+    <w:p>
+      <w:pPr>
+        <w:rPr>
+          <w:color w:val="F79646" w:themeColor="accent6"/>
+        </w:rPr>
+      </w:pPr>
+      <w:r>
+        <w:rPr>
+          <w:color w:val="F79646" w:themeColor="accent6"/>
+        </w:rPr>
+        <w:t>user.name=Scott Chacon</w:t>
+      </w:r>
+    </w:p>
+    <w:p>
+      <w:pPr>
+        <w:rPr>
+          <w:color w:val="F79646" w:themeColor="accent6"/>
+        </w:rPr>
+      </w:pPr>
+      <w:r>
+        <w:rPr>
+          <w:color w:val="F79646" w:themeColor="accent6"/>
+        </w:rPr>
+        <w:t>user.email=schacon@gmail.com</w:t>
+      </w:r>
+    </w:p>
+    <w:p>
+      <w:pPr>
+        <w:rPr>
+          <w:color w:val="F79646" w:themeColor="accent6"/>
+        </w:rPr>
+      </w:pPr>
+      <w:proofErr w:type="spellStart"/>
+      <w:r>
+        <w:rPr>
+          <w:color w:val="F79646" w:themeColor="accent6"/>
+        </w:rPr>
+        <w:t>color.status</w:t>
+      </w:r>
+      <w:proofErr w:type="spellEnd"/>
+      <w:r>
+        <w:rPr>
+          <w:color w:val="F79646" w:themeColor="accent6"/>
+        </w:rPr>
+        <w:t>=auto</w:t>
+      </w:r>
+    </w:p>
+    <w:p>
+      <w:pPr>
+        <w:rPr>
+          <w:color w:val="F79646" w:themeColor="accent6"/>
+        </w:rPr>
+      </w:pPr>
+      <w:proofErr w:type="spellStart"/>
+      <w:proofErr w:type="gramStart"/>
+      <w:r>
+        <w:rPr>
+          <w:color w:val="F79646" w:themeColor="accent6"/>
+        </w:rPr>
+        <w:t>color</w:t>
+      </w:r>
+      <w:proofErr w:type="gramEnd"/>
+      <w:r>
+        <w:rPr>
+          <w:color w:val="F79646" w:themeColor="accent6"/>
+        </w:rPr>
+        <w:t>.branch</w:t>
+      </w:r>
+      <w:proofErr w:type="spellEnd"/>
+      <w:r>
+        <w:rPr>
+          <w:color w:val="F79646" w:themeColor="accent6"/>
+        </w:rPr>
+        <w:t>=auto</w:t>
+      </w:r>
+    </w:p>
+    <w:p>
+      <w:pPr>
+        <w:rPr>
+          <w:color w:val="F79646" w:themeColor="accent6"/>
+        </w:rPr>
+      </w:pPr>
+      <w:proofErr w:type="spellStart"/>
+      <w:proofErr w:type="gramStart"/>
+      <w:r>
+        <w:rPr>
+          <w:color w:val="F79646" w:themeColor="accent6"/>
+        </w:rPr>
+        <w:t>color</w:t>
+      </w:r>
+      <w:proofErr w:type="gramEnd"/>
+      <w:r>
+        <w:rPr>
+          <w:color w:val="F79646" w:themeColor="accent6"/>
+        </w:rPr>
+        <w:t>.interactive</w:t>
+      </w:r>
+      <w:proofErr w:type="spellEnd"/>
+      <w:r>
+        <w:rPr>
+          <w:color w:val="F79646" w:themeColor="accent6"/>
+        </w:rPr>
+        <w:t>=auto</w:t>
+      </w:r>
+    </w:p>
+    <w:p>
+      <w:pPr>
+        <w:rPr>
+          <w:color w:val="F79646" w:themeColor="accent6"/>
+        </w:rPr>
+      </w:pPr>
+      <w:proofErr w:type="spellStart"/>
+      <w:proofErr w:type="gramStart"/>
+      <w:r>
+        <w:rPr>
+          <w:color w:val="F79646" w:themeColor="accent6"/>
+        </w:rPr>
+        <w:t>color</w:t>
+      </w:r>
+      <w:proofErr w:type="gramEnd"/>
+      <w:r>
+        <w:rPr>
+          <w:color w:val="F79646" w:themeColor="accent6"/>
+        </w:rPr>
+        <w:t>.diff</w:t>
+      </w:r>
+      <w:proofErr w:type="spellEnd"/>
+      <w:r>
+        <w:rPr>
+          <w:color w:val="F79646" w:themeColor="accent6"/>
+        </w:rPr>
+        <w:t>=auto</w:t>
+      </w:r>
+    </w:p>
+    <w:p>
+      <w:pPr>
+        <w:rPr>
+          <w:color w:val="F79646" w:themeColor="accent6"/>
+        </w:rPr>
+      </w:pPr>
+      <w:r>
+        <w:rPr>
+          <w:color w:val="F79646" w:themeColor="accent6"/>
+        </w:rPr>
+        <w:t>...</w:t>
+      </w:r>
+    </w:p>
+    <w:p>
+      <w:r>
+        <w:t xml:space="preserve">Você pode ver chaves mais de uma vez, por que </w:t>
+      </w:r>
+      <w:proofErr w:type="spellStart"/>
+      <w:r>
+        <w:t>git</w:t>
+      </w:r>
+      <w:proofErr w:type="spellEnd"/>
+      <w:r>
+        <w:t xml:space="preserve"> </w:t>
+      </w:r>
+      <w:r>
+        <w:t xml:space="preserve">lê a mesma chave de diferentes </w:t>
+      </w:r>
+      <w:proofErr w:type="gramStart"/>
+      <w:r>
+        <w:t>arquivos(</w:t>
+      </w:r>
+      <w:proofErr w:type="gramEnd"/>
+      <w:r>
+        <w:rPr>
+          <w:color w:val="F79646" w:themeColor="accent6"/>
+        </w:rPr>
+        <w:t>/</w:t>
+      </w:r>
+      <w:proofErr w:type="spellStart"/>
+      <w:r>
+        <w:rPr>
+          <w:color w:val="F79646" w:themeColor="accent6"/>
+        </w:rPr>
         <w:t>etc</w:t>
       </w:r>
       <w:proofErr w:type="spellEnd"/>
       <w:r>
+        <w:rPr>
+          <w:color w:val="F79646" w:themeColor="accent6"/>
+        </w:rPr>
         <w:t>/</w:t>
       </w:r>
       <w:proofErr w:type="spellStart"/>
       <w:r>
+        <w:rPr>
+          <w:color w:val="F79646" w:themeColor="accent6"/>
+        </w:rPr>
         <w:t>gitconfig</w:t>
       </w:r>
       <w:proofErr w:type="spellEnd"/>
       <w:r>
-        <w:t xml:space="preserve">/ embora isto seja relativo para o </w:t>
-      </w:r>
-      <w:proofErr w:type="spellStart"/>
+        <w:rPr>
+          <w:color w:val="F79646" w:themeColor="accent6"/>
+        </w:rPr>
+        <w:t xml:space="preserve"> </w:t>
+      </w:r>
+      <w:proofErr w:type="spellStart"/>
+      <w:r>
+        <w:t>and</w:t>
+      </w:r>
+      <w:proofErr w:type="spellEnd"/>
+      <w:r>
+        <w:t xml:space="preserve"> </w:t>
+      </w:r>
+      <w:r>
+        <w:rPr>
+          <w:color w:val="F79646" w:themeColor="accent6"/>
+        </w:rPr>
+        <w:t>~/ .</w:t>
+      </w:r>
+      <w:proofErr w:type="spellStart"/>
+      <w:r>
+        <w:rPr>
+          <w:color w:val="F79646" w:themeColor="accent6"/>
+        </w:rPr>
+        <w:t>gitconfig</w:t>
+      </w:r>
+      <w:proofErr w:type="spellEnd"/>
+      <w:r>
+        <w:t xml:space="preserve">, por exemplo).Neste </w:t>
+      </w:r>
+      <w:proofErr w:type="spellStart"/>
+      <w:r>
+        <w:t>caso,Git</w:t>
+      </w:r>
+      <w:proofErr w:type="spellEnd"/>
+      <w:r>
+        <w:t xml:space="preserve"> usa o último valor para cada única chave que ele vê.</w:t>
+      </w:r>
+    </w:p>
+    <w:p>
+      <w:r>
+        <w:t xml:space="preserve">Você também pode verificar um valor de uma chave específica digitando </w:t>
+      </w:r>
+      <w:proofErr w:type="spellStart"/>
+      <w:r>
+        <w:rPr>
+          <w:color w:val="F79646" w:themeColor="accent6"/>
+        </w:rPr>
+        <w:t>git</w:t>
+      </w:r>
+      <w:proofErr w:type="spellEnd"/>
+      <w:r>
+        <w:rPr>
+          <w:color w:val="F79646" w:themeColor="accent6"/>
+        </w:rPr>
+        <w:t xml:space="preserve"> </w:t>
+      </w:r>
+      <w:proofErr w:type="spellStart"/>
+      <w:r>
+        <w:rPr>
+          <w:color w:val="F79646" w:themeColor="accent6"/>
+        </w:rPr>
+        <w:t>config</w:t>
+      </w:r>
+      <w:proofErr w:type="spellEnd"/>
+      <w:r>
+        <w:rPr>
+          <w:color w:val="F79646" w:themeColor="accent6"/>
+        </w:rPr>
+        <w:t xml:space="preserve"> {chave}</w:t>
+      </w:r>
+      <w:r>
+        <w:t>:</w:t>
+      </w:r>
+    </w:p>
+    <w:p>
+      <w:pPr>
+        <w:rPr>
+          <w:color w:val="F79646" w:themeColor="accent6"/>
+        </w:rPr>
+      </w:pPr>
+      <w:r>
+        <w:rPr>
+          <w:color w:val="F79646" w:themeColor="accent6"/>
+        </w:rPr>
+        <w:t xml:space="preserve">$ </w:t>
+      </w:r>
+      <w:proofErr w:type="spellStart"/>
+      <w:r>
+        <w:rPr>
+          <w:color w:val="F79646" w:themeColor="accent6"/>
+        </w:rPr>
+        <w:t>git</w:t>
+      </w:r>
+      <w:proofErr w:type="spellEnd"/>
+      <w:r>
+        <w:rPr>
+          <w:color w:val="F79646" w:themeColor="accent6"/>
+        </w:rPr>
+        <w:t xml:space="preserve"> </w:t>
+      </w:r>
+      <w:proofErr w:type="spellStart"/>
+      <w:r>
+        <w:rPr>
+          <w:color w:val="F79646" w:themeColor="accent6"/>
+        </w:rPr>
+        <w:t>config</w:t>
+      </w:r>
+      <w:proofErr w:type="spellEnd"/>
+      <w:r>
+        <w:rPr>
+          <w:color w:val="F79646" w:themeColor="accent6"/>
+        </w:rPr>
+        <w:t xml:space="preserve"> </w:t>
+      </w:r>
       <w:proofErr w:type="gramStart"/>
       <w:r>
-        <w:t>MSysroot</w:t>
-      </w:r>
-      <w:proofErr w:type="spellEnd"/>
+        <w:rPr>
+          <w:color w:val="F79646" w:themeColor="accent6"/>
+        </w:rPr>
+        <w:t>user.</w:t>
+      </w:r>
       <w:proofErr w:type="gramEnd"/>
       <w:r>
-        <w:t xml:space="preserve">, onde quer que você decida instalar </w:t>
-      </w:r>
-      <w:proofErr w:type="spellStart"/>
-      <w:r>
-        <w:t>Git</w:t>
-      </w:r>
-      <w:proofErr w:type="spellEnd"/>
-      <w:r>
-        <w:t xml:space="preserve"> no seu Windows quando rodar o instalador.</w:t>
-      </w:r>
-    </w:p>
-    <w:p/>
-    <w:p>
-      <w:r>
-        <w:t>Sua Identidade</w:t>
-      </w:r>
-    </w:p>
-    <w:p>
-      <w:r>
-        <w:t xml:space="preserve">A primeira coisa que você deveria fazer quando instalar </w:t>
-      </w:r>
-      <w:proofErr w:type="spellStart"/>
-      <w:r>
-        <w:t>Git</w:t>
-      </w:r>
-      <w:proofErr w:type="spellEnd"/>
-      <w:r>
-        <w:t xml:space="preserve"> é configurar seu nome de usuário e endereço de email. Isto é importante porque cada </w:t>
-      </w:r>
-      <w:proofErr w:type="spellStart"/>
-      <w:r>
-        <w:t>Git</w:t>
-      </w:r>
-      <w:proofErr w:type="spellEnd"/>
-      <w:r>
-        <w:t xml:space="preserve"> </w:t>
-      </w:r>
-      <w:proofErr w:type="spellStart"/>
-      <w:r>
-        <w:t>commit</w:t>
-      </w:r>
-      <w:proofErr w:type="spellEnd"/>
-      <w:r>
-        <w:t xml:space="preserve"> usa esta informação, e é usando com os </w:t>
-      </w:r>
-      <w:proofErr w:type="spellStart"/>
-      <w:r>
-        <w:t>commits</w:t>
-      </w:r>
-      <w:proofErr w:type="spellEnd"/>
-      <w:r>
-        <w:t xml:space="preserve"> que você realiza.</w:t>
+        <w:rPr>
+          <w:color w:val="F79646" w:themeColor="accent6"/>
+        </w:rPr>
+        <w:t>name</w:t>
       </w:r>
     </w:p>
     <w:p>
       <w:pPr>
         <w:rPr>
           <w:color w:val="F79646" w:themeColor="accent6"/>
-          <w:lang w:val="en-US"/>
         </w:rPr>
       </w:pPr>
       <w:r>
         <w:rPr>
           <w:color w:val="F79646" w:themeColor="accent6"/>
-          <w:lang w:val="en-US"/>
-        </w:rPr>
-        <w:t xml:space="preserve">$ </w:t>
-      </w:r>
-      <w:proofErr w:type="spellStart"/>
-      <w:proofErr w:type="gramStart"/>
-      <w:r>
-        <w:rPr>
-          <w:color w:val="F79646" w:themeColor="accent6"/>
-          <w:lang w:val="en-US"/>
-        </w:rPr>
-        <w:t>git</w:t>
-      </w:r>
-      <w:proofErr w:type="spellEnd"/>
-      <w:proofErr w:type="gramEnd"/>
-      <w:r>
-        <w:rPr>
-          <w:color w:val="F79646" w:themeColor="accent6"/>
-          <w:lang w:val="en-US"/>
-        </w:rPr>
-        <w:t xml:space="preserve"> </w:t>
-      </w:r>
-      <w:proofErr w:type="spellStart"/>
-      <w:r>
-        <w:rPr>
-          <w:color w:val="F79646" w:themeColor="accent6"/>
-          <w:lang w:val="en-US"/>
-        </w:rPr>
-        <w:t>config</w:t>
-      </w:r>
-      <w:proofErr w:type="spellEnd"/>
-      <w:r>
-        <w:rPr>
-          <w:color w:val="F79646" w:themeColor="accent6"/>
-          <w:lang w:val="en-US"/>
-        </w:rPr>
-        <w:t xml:space="preserve"> –global user.name    “John Doe”</w:t>
-      </w:r>
-    </w:p>
-    <w:p>
-      <w:pPr>
-        <w:rPr>
-          <w:lang w:val="en-US"/>
-        </w:rPr>
-      </w:pPr>
-      <w:r>
-        <w:rPr>
-          <w:color w:val="F79646" w:themeColor="accent6"/>
-          <w:lang w:val="en-US"/>
-        </w:rPr>
-        <w:t xml:space="preserve">$ </w:t>
-      </w:r>
-      <w:proofErr w:type="spellStart"/>
-      <w:proofErr w:type="gramStart"/>
-      <w:r>
-        <w:rPr>
-          <w:color w:val="F79646" w:themeColor="accent6"/>
-          <w:lang w:val="en-US"/>
-        </w:rPr>
-        <w:t>git</w:t>
-      </w:r>
-      <w:proofErr w:type="spellEnd"/>
-      <w:proofErr w:type="gramEnd"/>
-      <w:r>
-        <w:rPr>
-          <w:color w:val="F79646" w:themeColor="accent6"/>
-          <w:lang w:val="en-US"/>
-        </w:rPr>
-        <w:t xml:space="preserve"> </w:t>
-      </w:r>
-      <w:proofErr w:type="spellStart"/>
-      <w:r>
-        <w:rPr>
-          <w:color w:val="F79646" w:themeColor="accent6"/>
-          <w:lang w:val="en-US"/>
-        </w:rPr>
-        <w:t>config</w:t>
-      </w:r>
-      <w:proofErr w:type="spellEnd"/>
-      <w:r>
-        <w:rPr>
-          <w:color w:val="F79646" w:themeColor="accent6"/>
-          <w:lang w:val="en-US"/>
-        </w:rPr>
-        <w:t xml:space="preserve"> –global </w:t>
-      </w:r>
-      <w:proofErr w:type="spellStart"/>
-      <w:r>
-        <w:rPr>
-          <w:color w:val="F79646" w:themeColor="accent6"/>
-          <w:lang w:val="en-US"/>
-        </w:rPr>
-        <w:t>user.email</w:t>
-      </w:r>
-      <w:proofErr w:type="spellEnd"/>
-      <w:r>
-        <w:rPr>
-          <w:color w:val="F79646" w:themeColor="accent6"/>
-          <w:lang w:val="en-US"/>
-        </w:rPr>
-        <w:t xml:space="preserve">    johndoe@example.com</w:t>
-      </w:r>
-    </w:p>
-    <w:p>
-      <w:r>
-        <w:t xml:space="preserve">Novamente, você precisa fazer isso somente uma </w:t>
-      </w:r>
-      <w:r>
-        <w:t xml:space="preserve">única vez se passar a opção </w:t>
-      </w:r>
-      <w:r>
-        <w:rPr>
-          <w:color w:val="F79646" w:themeColor="accent6"/>
-        </w:rPr>
-        <w:t xml:space="preserve">-- </w:t>
-      </w:r>
-      <w:r>
-        <w:rPr>
-          <w:color w:val="F79646" w:themeColor="accent6"/>
-        </w:rPr>
-        <w:t>global</w:t>
-      </w:r>
-      <w:r>
-        <w:t xml:space="preserve">, e então </w:t>
-      </w:r>
-      <w:proofErr w:type="spellStart"/>
-      <w:r>
-        <w:t>Git</w:t>
-      </w:r>
-      <w:proofErr w:type="spellEnd"/>
-      <w:r>
-        <w:t xml:space="preserve"> sempre usará esta informação para qualquer coisa que você faça no sistema.</w:t>
-      </w:r>
+        </w:rPr>
+        <w:t xml:space="preserve">Scott </w:t>
+      </w:r>
+      <w:proofErr w:type="spellStart"/>
+      <w:r>
+        <w:rPr>
+          <w:color w:val="F79646" w:themeColor="accent6"/>
+        </w:rPr>
+        <w:t>Chacon</w:t>
+      </w:r>
+      <w:bookmarkStart w:id="0" w:name="_GoBack"/>
+      <w:bookmarkEnd w:id="0"/>
+      <w:proofErr w:type="spellEnd"/>
     </w:p>
     <w:sectPr>
       <w:pgSz w:w="11906" w:h="16838"/>
@@ -842,7 +1417,7 @@
 </file>
 
 <file path=word/styles.xml><?xml version="1.0" encoding="utf-8"?>
-<w:styles xmlns:r="http://schemas.openxmlformats.org/officeDocument/2006/relationships" xmlns:w="http://schemas.openxmlformats.org/wordprocessingml/2006/main">
+<w:styles xmlns:mc="http://schemas.openxmlformats.org/markup-compatibility/2006" xmlns:r="http://schemas.openxmlformats.org/officeDocument/2006/relationships" xmlns:w="http://schemas.openxmlformats.org/wordprocessingml/2006/main" xmlns:w14="http://schemas.microsoft.com/office/word/2010/wordml" mc:Ignorable="w14">
   <w:docDefaults>
     <w:rPrDefault>
       <w:rPr>
@@ -1013,7 +1588,6 @@
     <w:uiPriority w:val="99"/>
     <w:semiHidden/>
     <w:unhideWhenUsed/>
-    <w:qFormat/>
     <w:tblPr>
       <w:tblInd w:w="0" w:type="dxa"/>
       <w:tblCellMar>
@@ -1070,6 +1644,196 @@
       <w:sz w:val="16"/>
       <w:szCs w:val="16"/>
     </w:rPr>
+  </w:style>
+</w:styles>
+</file>
+
+<file path=word/stylesWithEffects.xml><?xml version="1.0" encoding="utf-8"?>
+<w:styles xmlns:wpc="http://schemas.microsoft.com/office/word/2010/wordprocessingCanvas" xmlns:mc="http://schemas.openxmlformats.org/markup-compatibility/2006" xmlns:o="urn:schemas-microsoft-com:office:office" xmlns:r="http://schemas.openxmlformats.org/officeDocument/2006/relationships" xmlns:m="http://schemas.openxmlformats.org/officeDocument/2006/math" xmlns:v="urn:schemas-microsoft-com:vml" xmlns:wp14="http://schemas.microsoft.com/office/word/2010/wordprocessingDrawing" xmlns:wp="http://schemas.openxmlformats.org/drawingml/2006/wordprocessingDrawing" xmlns:w10="urn:schemas-microsoft-com:office:word" xmlns:w="http://schemas.openxmlformats.org/wordprocessingml/2006/main" xmlns:w14="http://schemas.microsoft.com/office/word/2010/wordml" xmlns:wpg="http://schemas.microsoft.com/office/word/2010/wordprocessingGroup" xmlns:wpi="http://schemas.microsoft.com/office/word/2010/wordprocessingInk" xmlns:wne="http://schemas.microsoft.com/office/word/2006/wordml" xmlns:wps="http://schemas.microsoft.com/office/word/2010/wordprocessingShape" mc:Ignorable="w14 wp14">
+  <w:docDefaults>
+    <w:rPrDefault>
+      <w:rPr>
+        <w:rFonts w:asciiTheme="minorHAnsi" w:eastAsiaTheme="minorEastAsia" w:hAnsiTheme="minorHAnsi" w:cstheme="minorBidi"/>
+        <w:sz w:val="22"/>
+        <w:szCs w:val="22"/>
+        <w:lang w:val="pt-BR" w:eastAsia="pt-BR" w:bidi="ar-SA"/>
+      </w:rPr>
+    </w:rPrDefault>
+    <w:pPrDefault>
+      <w:pPr>
+        <w:spacing w:after="200" w:line="276" w:lineRule="auto"/>
+      </w:pPr>
+    </w:pPrDefault>
+  </w:docDefaults>
+  <w:latentStyles w:defLockedState="0" w:defUIPriority="99" w:defSemiHidden="1" w:defUnhideWhenUsed="1" w:defQFormat="0" w:count="267">
+    <w:lsdException w:name="Normal" w:semiHidden="0" w:uiPriority="0" w:unhideWhenUsed="0" w:qFormat="1"/>
+    <w:lsdException w:name="heading 1" w:semiHidden="0" w:uiPriority="9" w:unhideWhenUsed="0" w:qFormat="1"/>
+    <w:lsdException w:name="heading 2" w:uiPriority="9" w:qFormat="1"/>
+    <w:lsdException w:name="heading 3" w:uiPriority="9" w:qFormat="1"/>
+    <w:lsdException w:name="heading 4" w:uiPriority="9" w:qFormat="1"/>
+    <w:lsdException w:name="heading 5" w:uiPriority="9" w:qFormat="1"/>
+    <w:lsdException w:name="heading 6" w:uiPriority="9" w:qFormat="1"/>
+    <w:lsdException w:name="heading 7" w:uiPriority="9" w:qFormat="1"/>
+    <w:lsdException w:name="heading 8" w:uiPriority="9" w:qFormat="1"/>
+    <w:lsdException w:name="heading 9" w:uiPriority="9" w:qFormat="1"/>
+    <w:lsdException w:name="toc 1" w:uiPriority="39"/>
+    <w:lsdException w:name="toc 2" w:uiPriority="39"/>
+    <w:lsdException w:name="toc 3" w:uiPriority="39"/>
+    <w:lsdException w:name="toc 4" w:uiPriority="39"/>
+    <w:lsdException w:name="toc 5" w:uiPriority="39"/>
+    <w:lsdException w:name="toc 6" w:uiPriority="39"/>
+    <w:lsdException w:name="toc 7" w:uiPriority="39"/>
+    <w:lsdException w:name="toc 8" w:uiPriority="39"/>
+    <w:lsdException w:name="toc 9" w:uiPriority="39"/>
+    <w:lsdException w:name="caption" w:uiPriority="35" w:qFormat="1"/>
+    <w:lsdException w:name="Title" w:semiHidden="0" w:uiPriority="10" w:unhideWhenUsed="0" w:qFormat="1"/>
+    <w:lsdException w:name="Default Paragraph Font" w:uiPriority="1"/>
+    <w:lsdException w:name="Subtitle" w:semiHidden="0" w:uiPriority="11" w:unhideWhenUsed="0" w:qFormat="1"/>
+    <w:lsdException w:name="Strong" w:semiHidden="0" w:uiPriority="22" w:unhideWhenUsed="0" w:qFormat="1"/>
+    <w:lsdException w:name="Emphasis" w:semiHidden="0" w:uiPriority="20" w:unhideWhenUsed="0" w:qFormat="1"/>
+    <w:lsdException w:name="Table Grid" w:semiHidden="0" w:uiPriority="59" w:unhideWhenUsed="0"/>
+    <w:lsdException w:name="Placeholder Text" w:unhideWhenUsed="0"/>
+    <w:lsdException w:name="No Spacing" w:semiHidden="0" w:uiPriority="1" w:unhideWhenUsed="0" w:qFormat="1"/>
+    <w:lsdException w:name="Light Shading" w:semiHidden="0" w:uiPriority="60" w:unhideWhenUsed="0"/>
+    <w:lsdException w:name="Light List" w:semiHidden="0" w:uiPriority="61" w:unhideWhenUsed="0"/>
+    <w:lsdException w:name="Light Grid" w:semiHidden="0" w:uiPriority="62" w:unhideWhenUsed="0"/>
+    <w:lsdException w:name="Medium Shading 1" w:semiHidden="0" w:uiPriority="63" w:unhideWhenUsed="0"/>
+    <w:lsdException w:name="Medium Shading 2" w:semiHidden="0" w:uiPriority="64" w:unhideWhenUsed="0"/>
+    <w:lsdException w:name="Medium List 1" w:semiHidden="0" w:uiPriority="65" w:unhideWhenUsed="0"/>
+    <w:lsdException w:name="Medium List 2" w:semiHidden="0" w:uiPriority="66" w:unhideWhenUsed="0"/>
+    <w:lsdException w:name="Medium Grid 1" w:semiHidden="0" w:uiPriority="67" w:unhideWhenUsed="0"/>
+    <w:lsdException w:name="Medium Grid 2" w:semiHidden="0" w:uiPriority="68" w:unhideWhenUsed="0"/>
+    <w:lsdException w:name="Medium Grid 3" w:semiHidden="0" w:uiPriority="69" w:unhideWhenUsed="0"/>
+    <w:lsdException w:name="Dark List" w:semiHidden="0" w:uiPriority="70" w:unhideWhenUsed="0"/>
+    <w:lsdException w:name="Colorful Shading" w:semiHidden="0" w:uiPriority="71" w:unhideWhenUsed="0"/>
+    <w:lsdException w:name="Colorful List" w:semiHidden="0" w:uiPriority="72" w:unhideWhenUsed="0"/>
+    <w:lsdException w:name="Colorful Grid" w:semiHidden="0" w:uiPriority="73" w:unhideWhenUsed="0"/>
+    <w:lsdException w:name="Light Shading Accent 1" w:semiHidden="0" w:uiPriority="60" w:unhideWhenUsed="0"/>
+    <w:lsdException w:name="Light List Accent 1" w:semiHidden="0" w:uiPriority="61" w:unhideWhenUsed="0"/>
+    <w:lsdException w:name="Light Grid Accent 1" w:semiHidden="0" w:uiPriority="62" w:unhideWhenUsed="0"/>
+    <w:lsdException w:name="Medium Shading 1 Accent 1" w:semiHidden="0" w:uiPriority="63" w:unhideWhenUsed="0"/>
+    <w:lsdException w:name="Medium Shading 2 Accent 1" w:semiHidden="0" w:uiPriority="64" w:unhideWhenUsed="0"/>
+    <w:lsdException w:name="Medium List 1 Accent 1" w:semiHidden="0" w:uiPriority="65" w:unhideWhenUsed="0"/>
+    <w:lsdException w:name="Revision" w:unhideWhenUsed="0"/>
+    <w:lsdException w:name="List Paragraph" w:semiHidden="0" w:uiPriority="34" w:unhideWhenUsed="0" w:qFormat="1"/>
+    <w:lsdException w:name="Quote" w:semiHidden="0" w:uiPriority="29" w:unhideWhenUsed="0" w:qFormat="1"/>
+    <w:lsdException w:name="Intense Quote" w:semiHidden="0" w:uiPriority="30" w:unhideWhenUsed="0" w:qFormat="1"/>
+    <w:lsdException w:name="Medium List 2 Accent 1" w:semiHidden="0" w:uiPriority="66" w:unhideWhenUsed="0"/>
+    <w:lsdException w:name="Medium Grid 1 Accent 1" w:semiHidden="0" w:uiPriority="67" w:unhideWhenUsed="0"/>
+    <w:lsdException w:name="Medium Grid 2 Accent 1" w:semiHidden="0" w:uiPriority="68" w:unhideWhenUsed="0"/>
+    <w:lsdException w:name="Medium Grid 3 Accent 1" w:semiHidden="0" w:uiPriority="69" w:unhideWhenUsed="0"/>
+    <w:lsdException w:name="Dark List Accent 1" w:semiHidden="0" w:uiPriority="70" w:unhideWhenUsed="0"/>
+    <w:lsdException w:name="Colorful Shading Accent 1" w:semiHidden="0" w:uiPriority="71" w:unhideWhenUsed="0"/>
+    <w:lsdException w:name="Colorful List Accent 1" w:semiHidden="0" w:uiPriority="72" w:unhideWhenUsed="0"/>
+    <w:lsdException w:name="Colorful Grid Accent 1" w:semiHidden="0" w:uiPriority="73" w:unhideWhenUsed="0"/>
+    <w:lsdException w:name="Light Shading Accent 2" w:semiHidden="0" w:uiPriority="60" w:unhideWhenUsed="0"/>
+    <w:lsdException w:name="Light List Accent 2" w:semiHidden="0" w:uiPriority="61" w:unhideWhenUsed="0"/>
+    <w:lsdException w:name="Light Grid Accent 2" w:semiHidden="0" w:uiPriority="62" w:unhideWhenUsed="0"/>
+    <w:lsdException w:name="Medium Shading 1 Accent 2" w:semiHidden="0" w:uiPriority="63" w:unhideWhenUsed="0"/>
+    <w:lsdException w:name="Medium Shading 2 Accent 2" w:semiHidden="0" w:uiPriority="64" w:unhideWhenUsed="0"/>
+    <w:lsdException w:name="Medium List 1 Accent 2" w:semiHidden="0" w:uiPriority="65" w:unhideWhenUsed="0"/>
+    <w:lsdException w:name="Medium List 2 Accent 2" w:semiHidden="0" w:uiPriority="66" w:unhideWhenUsed="0"/>
+    <w:lsdException w:name="Medium Grid 1 Accent 2" w:semiHidden="0" w:uiPriority="67" w:unhideWhenUsed="0"/>
+    <w:lsdException w:name="Medium Grid 2 Accent 2" w:semiHidden="0" w:uiPriority="68" w:unhideWhenUsed="0"/>
+    <w:lsdException w:name="Medium Grid 3 Accent 2" w:semiHidden="0" w:uiPriority="69" w:unhideWhenUsed="0"/>
+    <w:lsdException w:name="Dark List Accent 2" w:semiHidden="0" w:uiPriority="70" w:unhideWhenUsed="0"/>
+    <w:lsdException w:name="Colorful Shading Accent 2" w:semiHidden="0" w:uiPriority="71" w:unhideWhenUsed="0"/>
+    <w:lsdException w:name="Colorful List Accent 2" w:semiHidden="0" w:uiPriority="72" w:unhideWhenUsed="0"/>
+    <w:lsdException w:name="Colorful Grid Accent 2" w:semiHidden="0" w:uiPriority="73" w:unhideWhenUsed="0"/>
+    <w:lsdException w:name="Light Shading Accent 3" w:semiHidden="0" w:uiPriority="60" w:unhideWhenUsed="0"/>
+    <w:lsdException w:name="Light List Accent 3" w:semiHidden="0" w:uiPriority="61" w:unhideWhenUsed="0"/>
+    <w:lsdException w:name="Light Grid Accent 3" w:semiHidden="0" w:uiPriority="62" w:unhideWhenUsed="0"/>
+    <w:lsdException w:name="Medium Shading 1 Accent 3" w:semiHidden="0" w:uiPriority="63" w:unhideWhenUsed="0"/>
+    <w:lsdException w:name="Medium Shading 2 Accent 3" w:semiHidden="0" w:uiPriority="64" w:unhideWhenUsed="0"/>
+    <w:lsdException w:name="Medium List 1 Accent 3" w:semiHidden="0" w:uiPriority="65" w:unhideWhenUsed="0"/>
+    <w:lsdException w:name="Medium List 2 Accent 3" w:semiHidden="0" w:uiPriority="66" w:unhideWhenUsed="0"/>
+    <w:lsdException w:name="Medium Grid 1 Accent 3" w:semiHidden="0" w:uiPriority="67" w:unhideWhenUsed="0"/>
+    <w:lsdException w:name="Medium Grid 2 Accent 3" w:semiHidden="0" w:uiPriority="68" w:unhideWhenUsed="0"/>
+    <w:lsdException w:name="Medium Grid 3 Accent 3" w:semiHidden="0" w:uiPriority="69" w:unhideWhenUsed="0"/>
+    <w:lsdException w:name="Dark List Accent 3" w:semiHidden="0" w:uiPriority="70" w:unhideWhenUsed="0"/>
+    <w:lsdException w:name="Colorful Shading Accent 3" w:semiHidden="0" w:uiPriority="71" w:unhideWhenUsed="0"/>
+    <w:lsdException w:name="Colorful List Accent 3" w:semiHidden="0" w:uiPriority="72" w:unhideWhenUsed="0"/>
+    <w:lsdException w:name="Colorful Grid Accent 3" w:semiHidden="0" w:uiPriority="73" w:unhideWhenUsed="0"/>
+    <w:lsdException w:name="Light Shading Accent 4" w:semiHidden="0" w:uiPriority="60" w:unhideWhenUsed="0"/>
+    <w:lsdException w:name="Light List Accent 4" w:semiHidden="0" w:uiPriority="61" w:unhideWhenUsed="0"/>
+    <w:lsdException w:name="Light Grid Accent 4" w:semiHidden="0" w:uiPriority="62" w:unhideWhenUsed="0"/>
+    <w:lsdException w:name="Medium Shading 1 Accent 4" w:semiHidden="0" w:uiPriority="63" w:unhideWhenUsed="0"/>
+    <w:lsdException w:name="Medium Shading 2 Accent 4" w:semiHidden="0" w:uiPriority="64" w:unhideWhenUsed="0"/>
+    <w:lsdException w:name="Medium List 1 Accent 4" w:semiHidden="0" w:uiPriority="65" w:unhideWhenUsed="0"/>
+    <w:lsdException w:name="Medium List 2 Accent 4" w:semiHidden="0" w:uiPriority="66" w:unhideWhenUsed="0"/>
+    <w:lsdException w:name="Medium Grid 1 Accent 4" w:semiHidden="0" w:uiPriority="67" w:unhideWhenUsed="0"/>
+    <w:lsdException w:name="Medium Grid 2 Accent 4" w:semiHidden="0" w:uiPriority="68" w:unhideWhenUsed="0"/>
+    <w:lsdException w:name="Medium Grid 3 Accent 4" w:semiHidden="0" w:uiPriority="69" w:unhideWhenUsed="0"/>
+    <w:lsdException w:name="Dark List Accent 4" w:semiHidden="0" w:uiPriority="70" w:unhideWhenUsed="0"/>
+    <w:lsdException w:name="Colorful Shading Accent 4" w:semiHidden="0" w:uiPriority="71" w:unhideWhenUsed="0"/>
+    <w:lsdException w:name="Colorful List Accent 4" w:semiHidden="0" w:uiPriority="72" w:unhideWhenUsed="0"/>
+    <w:lsdException w:name="Colorful Grid Accent 4" w:semiHidden="0" w:uiPriority="73" w:unhideWhenUsed="0"/>
+    <w:lsdException w:name="Light Shading Accent 5" w:semiHidden="0" w:uiPriority="60" w:unhideWhenUsed="0"/>
+    <w:lsdException w:name="Light List Accent 5" w:semiHidden="0" w:uiPriority="61" w:unhideWhenUsed="0"/>
+    <w:lsdException w:name="Light Grid Accent 5" w:semiHidden="0" w:uiPriority="62" w:unhideWhenUsed="0"/>
+    <w:lsdException w:name="Medium Shading 1 Accent 5" w:semiHidden="0" w:uiPriority="63" w:unhideWhenUsed="0"/>
+    <w:lsdException w:name="Medium Shading 2 Accent 5" w:semiHidden="0" w:uiPriority="64" w:unhideWhenUsed="0"/>
+    <w:lsdException w:name="Medium List 1 Accent 5" w:semiHidden="0" w:uiPriority="65" w:unhideWhenUsed="0"/>
+    <w:lsdException w:name="Medium List 2 Accent 5" w:semiHidden="0" w:uiPriority="66" w:unhideWhenUsed="0"/>
+    <w:lsdException w:name="Medium Grid 1 Accent 5" w:semiHidden="0" w:uiPriority="67" w:unhideWhenUsed="0"/>
+    <w:lsdException w:name="Medium Grid 2 Accent 5" w:semiHidden="0" w:uiPriority="68" w:unhideWhenUsed="0"/>
+    <w:lsdException w:name="Medium Grid 3 Accent 5" w:semiHidden="0" w:uiPriority="69" w:unhideWhenUsed="0"/>
+    <w:lsdException w:name="Dark List Accent 5" w:semiHidden="0" w:uiPriority="70" w:unhideWhenUsed="0"/>
+    <w:lsdException w:name="Colorful Shading Accent 5" w:semiHidden="0" w:uiPriority="71" w:unhideWhenUsed="0"/>
+    <w:lsdException w:name="Colorful List Accent 5" w:semiHidden="0" w:uiPriority="72" w:unhideWhenUsed="0"/>
+    <w:lsdException w:name="Colorful Grid Accent 5" w:semiHidden="0" w:uiPriority="73" w:unhideWhenUsed="0"/>
+    <w:lsdException w:name="Light Shading Accent 6" w:semiHidden="0" w:uiPriority="60" w:unhideWhenUsed="0"/>
+    <w:lsdException w:name="Light List Accent 6" w:semiHidden="0" w:uiPriority="61" w:unhideWhenUsed="0"/>
+    <w:lsdException w:name="Light Grid Accent 6" w:semiHidden="0" w:uiPriority="62" w:unhideWhenUsed="0"/>
+    <w:lsdException w:name="Medium Shading 1 Accent 6" w:semiHidden="0" w:uiPriority="63" w:unhideWhenUsed="0"/>
+    <w:lsdException w:name="Medium Shading 2 Accent 6" w:semiHidden="0" w:uiPriority="64" w:unhideWhenUsed="0"/>
+    <w:lsdException w:name="Medium List 1 Accent 6" w:semiHidden="0" w:uiPriority="65" w:unhideWhenUsed="0"/>
+    <w:lsdException w:name="Medium List 2 Accent 6" w:semiHidden="0" w:uiPriority="66" w:unhideWhenUsed="0"/>
+    <w:lsdException w:name="Medium Grid 1 Accent 6" w:semiHidden="0" w:uiPriority="67" w:unhideWhenUsed="0"/>
+    <w:lsdException w:name="Medium Grid 2 Accent 6" w:semiHidden="0" w:uiPriority="68" w:unhideWhenUsed="0"/>
+    <w:lsdException w:name="Medium Grid 3 Accent 6" w:semiHidden="0" w:uiPriority="69" w:unhideWhenUsed="0"/>
+    <w:lsdException w:name="Dark List Accent 6" w:semiHidden="0" w:uiPriority="70" w:unhideWhenUsed="0"/>
+    <w:lsdException w:name="Colorful Shading Accent 6" w:semiHidden="0" w:uiPriority="71" w:unhideWhenUsed="0"/>
+    <w:lsdException w:name="Colorful List Accent 6" w:semiHidden="0" w:uiPriority="72" w:unhideWhenUsed="0"/>
+    <w:lsdException w:name="Colorful Grid Accent 6" w:semiHidden="0" w:uiPriority="73" w:unhideWhenUsed="0"/>
+    <w:lsdException w:name="Subtle Emphasis" w:semiHidden="0" w:uiPriority="19" w:unhideWhenUsed="0" w:qFormat="1"/>
+    <w:lsdException w:name="Intense Emphasis" w:semiHidden="0" w:uiPriority="21" w:unhideWhenUsed="0" w:qFormat="1"/>
+    <w:lsdException w:name="Subtle Reference" w:semiHidden="0" w:uiPriority="31" w:unhideWhenUsed="0" w:qFormat="1"/>
+    <w:lsdException w:name="Intense Reference" w:semiHidden="0" w:uiPriority="32" w:unhideWhenUsed="0" w:qFormat="1"/>
+    <w:lsdException w:name="Book Title" w:semiHidden="0" w:uiPriority="33" w:unhideWhenUsed="0" w:qFormat="1"/>
+    <w:lsdException w:name="Bibliography" w:uiPriority="37"/>
+    <w:lsdException w:name="TOC Heading" w:uiPriority="39" w:qFormat="1"/>
+  </w:latentStyles>
+  <w:style w:type="paragraph" w:default="1" w:styleId="Normal">
+    <w:name w:val="Normal"/>
+    <w:qFormat/>
+  </w:style>
+  <w:style w:type="character" w:default="1" w:styleId="Fontepargpadro">
+    <w:name w:val="Default Paragraph Font"/>
+    <w:uiPriority w:val="1"/>
+    <w:semiHidden/>
+    <w:unhideWhenUsed/>
+  </w:style>
+  <w:style w:type="table" w:default="1" w:styleId="Tabelanormal">
+    <w:name w:val="Normal Table"/>
+    <w:uiPriority w:val="99"/>
+    <w:semiHidden/>
+    <w:unhideWhenUsed/>
+    <w:tblPr>
+      <w:tblInd w:w="0" w:type="dxa"/>
+      <w:tblCellMar>
+        <w:top w:w="0" w:type="dxa"/>
+        <w:left w:w="108" w:type="dxa"/>
+        <w:bottom w:w="0" w:type="dxa"/>
+        <w:right w:w="108" w:type="dxa"/>
+      </w:tblCellMar>
+    </w:tblPr>
+  </w:style>
+  <w:style w:type="numbering" w:default="1" w:styleId="Semlista">
+    <w:name w:val="No List"/>
+    <w:uiPriority w:val="99"/>
+    <w:semiHidden/>
+    <w:unhideWhenUsed/>
   </w:style>
 </w:styles>
 </file>

</xml_diff>